<commit_message>
updated fill form. started filtering patients data table
</commit_message>
<xml_diff>
--- a/records/form.docx
+++ b/records/form.docx
@@ -11,7 +11,6 @@
           <w:bCs/>
           <w:sz w:val="28"/>
           <w:szCs w:val="28"/>
-          <w:lang w:val="en-US"/>
         </w:rPr>
       </w:pPr>
       <w:r>
@@ -31,7 +30,6 @@
           <w:bCs/>
           <w:sz w:val="28"/>
           <w:szCs w:val="28"/>
-          <w:lang w:val="en-US"/>
         </w:rPr>
         <w:t xml:space="preserve"> </w:t>
       </w:r>
@@ -41,20 +39,29 @@
         <w:jc w:val="right"/>
         <w:rPr>
           <w:rFonts w:ascii="Arial" w:hAnsi="Arial" w:cs="Arial"/>
-          <w:lang w:val="en-US"/>
-        </w:rPr>
-      </w:pPr>
-      <w:r>
-        <w:rPr>
-          <w:rFonts w:ascii="Arial" w:hAnsi="Arial" w:cs="Arial"/>
+        </w:rPr>
+      </w:pPr>
+      <w:r>
+        <w:rPr>
+          <w:rFonts w:ascii="Arial" w:hAnsi="Arial" w:cs="Arial"/>
+          <w:b/>
+          <w:bCs/>
         </w:rPr>
         <w:t>Специалист (ФИО)</w:t>
       </w:r>
       <w:r>
         <w:rPr>
           <w:rFonts w:ascii="Arial" w:hAnsi="Arial" w:cs="Arial"/>
-        </w:rPr>
-        <w:t xml:space="preserve">: </w:t>
+          <w:b/>
+          <w:bCs/>
+        </w:rPr>
+        <w:t>:</w:t>
+      </w:r>
+      <w:r>
+        <w:rPr>
+          <w:rFonts w:ascii="Arial" w:hAnsi="Arial" w:cs="Arial"/>
+        </w:rPr>
+        <w:t xml:space="preserve"> </w:t>
       </w:r>
       <w:r>
         <w:rPr>
@@ -98,14 +105,24 @@
       <w:r>
         <w:rPr>
           <w:rFonts w:ascii="Arial" w:hAnsi="Arial" w:cs="Arial"/>
+          <w:b/>
+          <w:bCs/>
         </w:rPr>
         <w:t>Дата приема</w:t>
       </w:r>
       <w:r>
         <w:rPr>
           <w:rFonts w:ascii="Arial" w:hAnsi="Arial" w:cs="Arial"/>
-        </w:rPr>
-        <w:t xml:space="preserve">: </w:t>
+          <w:b/>
+          <w:bCs/>
+        </w:rPr>
+        <w:t>:</w:t>
+      </w:r>
+      <w:r>
+        <w:rPr>
+          <w:rFonts w:ascii="Arial" w:hAnsi="Arial" w:cs="Arial"/>
+        </w:rPr>
+        <w:t xml:space="preserve"> </w:t>
       </w:r>
       <w:r>
         <w:rPr>
@@ -206,6 +223,8 @@
       <w:r>
         <w:rPr>
           <w:rFonts w:ascii="Arial" w:hAnsi="Arial" w:cs="Arial"/>
+          <w:b/>
+          <w:bCs/>
         </w:rPr>
         <w:t>Специальность:</w:t>
       </w:r>
@@ -257,14 +276,24 @@
       <w:r>
         <w:rPr>
           <w:rFonts w:ascii="Arial" w:hAnsi="Arial" w:cs="Arial"/>
+          <w:b/>
+          <w:bCs/>
         </w:rPr>
         <w:t>Медсестра/переводчик/регистратор (ФИО)</w:t>
       </w:r>
       <w:r>
         <w:rPr>
           <w:rFonts w:ascii="Arial" w:hAnsi="Arial" w:cs="Arial"/>
-        </w:rPr>
-        <w:t xml:space="preserve">: </w:t>
+          <w:b/>
+          <w:bCs/>
+        </w:rPr>
+        <w:t>:</w:t>
+      </w:r>
+      <w:r>
+        <w:rPr>
+          <w:rFonts w:ascii="Arial" w:hAnsi="Arial" w:cs="Arial"/>
+        </w:rPr>
+        <w:t xml:space="preserve"> </w:t>
       </w:r>
       <w:r>
         <w:rPr>
@@ -359,15 +388,25 @@
     <w:p>
       <w:pPr>
         <w:jc w:val="both"/>
-        <w:rPr>
-          <w:lang w:val="en-US"/>
-        </w:rPr>
-      </w:pPr>
-      <w:r>
-        <w:rPr>
-          <w:lang w:val="en-US"/>
-        </w:rPr>
-        <w:t xml:space="preserve">Patient number: </w:t>
+      </w:pPr>
+      <w:r>
+        <w:rPr>
+          <w:rFonts w:ascii="Arial" w:hAnsi="Arial" w:cs="Arial"/>
+          <w:b/>
+          <w:bCs/>
+        </w:rPr>
+        <w:t>Номер талона</w:t>
+      </w:r>
+      <w:r>
+        <w:rPr>
+          <w:rFonts w:ascii="Arial" w:hAnsi="Arial" w:cs="Arial"/>
+          <w:b/>
+          <w:bCs/>
+        </w:rPr>
+        <w:t>:</w:t>
+      </w:r>
+      <w:r>
+        <w:t xml:space="preserve"> </w:t>
       </w:r>
       <w:r>
         <w:rPr>
@@ -376,10 +415,34 @@
         <w:fldChar w:fldCharType="begin"/>
       </w:r>
       <w:r>
-        <w:rPr>
-          <w:lang w:val="en-US"/>
-        </w:rPr>
-        <w:instrText xml:space="preserve"> MERGEFIELD  number  \* MERGEFORMAT </w:instrText>
+        <w:instrText xml:space="preserve"> </w:instrText>
+      </w:r>
+      <w:r>
+        <w:rPr>
+          <w:lang w:val="en-US"/>
+        </w:rPr>
+        <w:instrText>MERGEFIELD</w:instrText>
+      </w:r>
+      <w:r>
+        <w:instrText xml:space="preserve">  </w:instrText>
+      </w:r>
+      <w:r>
+        <w:rPr>
+          <w:lang w:val="en-US"/>
+        </w:rPr>
+        <w:instrText>number</w:instrText>
+      </w:r>
+      <w:r>
+        <w:instrText xml:space="preserve">  \* </w:instrText>
+      </w:r>
+      <w:r>
+        <w:rPr>
+          <w:lang w:val="en-US"/>
+        </w:rPr>
+        <w:instrText>MERGEFORMAT</w:instrText>
+      </w:r>
+      <w:r>
+        <w:instrText xml:space="preserve"> </w:instrText>
       </w:r>
       <w:r>
         <w:rPr>
@@ -390,9 +453,21 @@
       <w:r>
         <w:rPr>
           <w:noProof/>
-          <w:lang w:val="en-US"/>
-        </w:rPr>
-        <w:t>«number»</w:t>
+        </w:rPr>
+        <w:t>«</w:t>
+      </w:r>
+      <w:r>
+        <w:rPr>
+          <w:noProof/>
+          <w:lang w:val="en-US"/>
+        </w:rPr>
+        <w:t>number</w:t>
+      </w:r>
+      <w:r>
+        <w:rPr>
+          <w:noProof/>
+        </w:rPr>
+        <w:t>»</w:t>
       </w:r>
       <w:r>
         <w:rPr>
@@ -404,15 +479,25 @@
     <w:p>
       <w:pPr>
         <w:jc w:val="both"/>
-        <w:rPr>
-          <w:lang w:val="en-US"/>
-        </w:rPr>
-      </w:pPr>
-      <w:r>
-        <w:rPr>
-          <w:lang w:val="en-US"/>
-        </w:rPr>
-        <w:t xml:space="preserve">Patient Name: </w:t>
+      </w:pPr>
+      <w:r>
+        <w:rPr>
+          <w:rFonts w:ascii="Arial" w:hAnsi="Arial" w:cs="Arial"/>
+          <w:b/>
+          <w:bCs/>
+        </w:rPr>
+        <w:t>Пациент (ФИО)</w:t>
+      </w:r>
+      <w:r>
+        <w:rPr>
+          <w:rFonts w:ascii="Arial" w:hAnsi="Arial" w:cs="Arial"/>
+          <w:b/>
+          <w:bCs/>
+        </w:rPr>
+        <w:t>:</w:t>
+      </w:r>
+      <w:r>
+        <w:t xml:space="preserve"> </w:t>
       </w:r>
       <w:r>
         <w:rPr>
@@ -421,10 +506,34 @@
         <w:fldChar w:fldCharType="begin"/>
       </w:r>
       <w:r>
-        <w:rPr>
-          <w:lang w:val="en-US"/>
-        </w:rPr>
-        <w:instrText xml:space="preserve"> MERGEFIELD  patientName  \* MERGEFORMAT </w:instrText>
+        <w:instrText xml:space="preserve"> </w:instrText>
+      </w:r>
+      <w:r>
+        <w:rPr>
+          <w:lang w:val="en-US"/>
+        </w:rPr>
+        <w:instrText>MERGEFIELD</w:instrText>
+      </w:r>
+      <w:r>
+        <w:instrText xml:space="preserve">  </w:instrText>
+      </w:r>
+      <w:r>
+        <w:rPr>
+          <w:lang w:val="en-US"/>
+        </w:rPr>
+        <w:instrText>patientName</w:instrText>
+      </w:r>
+      <w:r>
+        <w:instrText xml:space="preserve">  \* </w:instrText>
+      </w:r>
+      <w:r>
+        <w:rPr>
+          <w:lang w:val="en-US"/>
+        </w:rPr>
+        <w:instrText>MERGEFORMAT</w:instrText>
+      </w:r>
+      <w:r>
+        <w:instrText xml:space="preserve"> </w:instrText>
       </w:r>
       <w:r>
         <w:rPr>
@@ -435,9 +544,21 @@
       <w:r>
         <w:rPr>
           <w:noProof/>
-          <w:lang w:val="en-US"/>
-        </w:rPr>
-        <w:t>«patientName»</w:t>
+        </w:rPr>
+        <w:t>«</w:t>
+      </w:r>
+      <w:r>
+        <w:rPr>
+          <w:noProof/>
+          <w:lang w:val="en-US"/>
+        </w:rPr>
+        <w:t>patientName</w:t>
+      </w:r>
+      <w:r>
+        <w:rPr>
+          <w:noProof/>
+        </w:rPr>
+        <w:t>»</w:t>
       </w:r>
       <w:r>
         <w:rPr>
@@ -449,29 +570,25 @@
     <w:p>
       <w:pPr>
         <w:jc w:val="both"/>
-        <w:rPr>
-          <w:lang w:val="en-US"/>
-        </w:rPr>
-      </w:pPr>
-      <w:r>
-        <w:rPr>
-          <w:lang w:val="en-US"/>
-        </w:rPr>
-        <w:t xml:space="preserve">Patient </w:t>
-      </w:r>
-      <w:proofErr w:type="spellStart"/>
-      <w:r>
-        <w:rPr>
-          <w:lang w:val="en-US"/>
-        </w:rPr>
-        <w:t>BDay</w:t>
-      </w:r>
-      <w:proofErr w:type="spellEnd"/>
-      <w:r>
-        <w:rPr>
-          <w:lang w:val="en-US"/>
-        </w:rPr>
-        <w:t xml:space="preserve">: </w:t>
+      </w:pPr>
+      <w:r>
+        <w:rPr>
+          <w:rFonts w:ascii="Arial" w:hAnsi="Arial" w:cs="Arial"/>
+          <w:b/>
+          <w:bCs/>
+        </w:rPr>
+        <w:t>Дата рождения пациента</w:t>
+      </w:r>
+      <w:r>
+        <w:rPr>
+          <w:rFonts w:ascii="Arial" w:hAnsi="Arial" w:cs="Arial"/>
+          <w:b/>
+          <w:bCs/>
+        </w:rPr>
+        <w:t>:</w:t>
+      </w:r>
+      <w:r>
+        <w:t xml:space="preserve"> </w:t>
       </w:r>
       <w:r>
         <w:rPr>
@@ -480,10 +597,34 @@
         <w:fldChar w:fldCharType="begin"/>
       </w:r>
       <w:r>
-        <w:rPr>
-          <w:lang w:val="en-US"/>
-        </w:rPr>
-        <w:instrText xml:space="preserve"> MERGEFIELD  patientBday  \* MERGEFORMAT </w:instrText>
+        <w:instrText xml:space="preserve"> </w:instrText>
+      </w:r>
+      <w:r>
+        <w:rPr>
+          <w:lang w:val="en-US"/>
+        </w:rPr>
+        <w:instrText>MERGEFIELD</w:instrText>
+      </w:r>
+      <w:r>
+        <w:instrText xml:space="preserve">  </w:instrText>
+      </w:r>
+      <w:r>
+        <w:rPr>
+          <w:lang w:val="en-US"/>
+        </w:rPr>
+        <w:instrText>patientBday</w:instrText>
+      </w:r>
+      <w:r>
+        <w:instrText xml:space="preserve">  \* </w:instrText>
+      </w:r>
+      <w:r>
+        <w:rPr>
+          <w:lang w:val="en-US"/>
+        </w:rPr>
+        <w:instrText>MERGEFORMAT</w:instrText>
+      </w:r>
+      <w:r>
+        <w:instrText xml:space="preserve"> </w:instrText>
       </w:r>
       <w:r>
         <w:rPr>
@@ -494,9 +635,21 @@
       <w:r>
         <w:rPr>
           <w:noProof/>
-          <w:lang w:val="en-US"/>
-        </w:rPr>
-        <w:t>«patientBday»</w:t>
+        </w:rPr>
+        <w:t>«</w:t>
+      </w:r>
+      <w:r>
+        <w:rPr>
+          <w:noProof/>
+          <w:lang w:val="en-US"/>
+        </w:rPr>
+        <w:t>patientBday</w:t>
+      </w:r>
+      <w:r>
+        <w:rPr>
+          <w:noProof/>
+        </w:rPr>
+        <w:t>»</w:t>
       </w:r>
       <w:r>
         <w:rPr>
@@ -508,15 +661,25 @@
     <w:p>
       <w:pPr>
         <w:jc w:val="both"/>
-        <w:rPr>
-          <w:lang w:val="en-US"/>
-        </w:rPr>
-      </w:pPr>
-      <w:r>
-        <w:rPr>
-          <w:lang w:val="en-US"/>
-        </w:rPr>
-        <w:t xml:space="preserve">Patient pressure: </w:t>
+      </w:pPr>
+      <w:r>
+        <w:rPr>
+          <w:rFonts w:ascii="Arial" w:hAnsi="Arial" w:cs="Arial"/>
+          <w:b/>
+          <w:bCs/>
+        </w:rPr>
+        <w:t>Артериальное давление</w:t>
+      </w:r>
+      <w:r>
+        <w:rPr>
+          <w:rFonts w:ascii="Arial" w:hAnsi="Arial" w:cs="Arial"/>
+          <w:b/>
+          <w:bCs/>
+        </w:rPr>
+        <w:t>:</w:t>
+      </w:r>
+      <w:r>
+        <w:t xml:space="preserve"> </w:t>
       </w:r>
       <w:r>
         <w:rPr>
@@ -525,10 +688,34 @@
         <w:fldChar w:fldCharType="begin"/>
       </w:r>
       <w:r>
-        <w:rPr>
-          <w:lang w:val="en-US"/>
-        </w:rPr>
-        <w:instrText xml:space="preserve"> MERGEFIELD  patientPressure  \* MERGEFORMAT </w:instrText>
+        <w:instrText xml:space="preserve"> </w:instrText>
+      </w:r>
+      <w:r>
+        <w:rPr>
+          <w:lang w:val="en-US"/>
+        </w:rPr>
+        <w:instrText>MERGEFIELD</w:instrText>
+      </w:r>
+      <w:r>
+        <w:instrText xml:space="preserve">  </w:instrText>
+      </w:r>
+      <w:r>
+        <w:rPr>
+          <w:lang w:val="en-US"/>
+        </w:rPr>
+        <w:instrText>patientPressure</w:instrText>
+      </w:r>
+      <w:r>
+        <w:instrText xml:space="preserve">  \* </w:instrText>
+      </w:r>
+      <w:r>
+        <w:rPr>
+          <w:lang w:val="en-US"/>
+        </w:rPr>
+        <w:instrText>MERGEFORMAT</w:instrText>
+      </w:r>
+      <w:r>
+        <w:instrText xml:space="preserve"> </w:instrText>
       </w:r>
       <w:r>
         <w:rPr>
@@ -539,9 +726,21 @@
       <w:r>
         <w:rPr>
           <w:noProof/>
-          <w:lang w:val="en-US"/>
-        </w:rPr>
-        <w:t>«patientPressure»</w:t>
+        </w:rPr>
+        <w:t>«</w:t>
+      </w:r>
+      <w:r>
+        <w:rPr>
+          <w:noProof/>
+          <w:lang w:val="en-US"/>
+        </w:rPr>
+        <w:t>patientPressure</w:t>
+      </w:r>
+      <w:r>
+        <w:rPr>
+          <w:noProof/>
+        </w:rPr>
+        <w:t>»</w:t>
       </w:r>
       <w:r>
         <w:rPr>
@@ -553,23 +752,30 @@
     <w:p>
       <w:pPr>
         <w:jc w:val="both"/>
-        <w:rPr>
-          <w:lang w:val="en-US"/>
-        </w:rPr>
       </w:pPr>
     </w:p>
     <w:p>
       <w:pPr>
         <w:jc w:val="both"/>
-        <w:rPr>
-          <w:lang w:val="en-US"/>
-        </w:rPr>
-      </w:pPr>
-      <w:r>
-        <w:rPr>
-          <w:lang w:val="en-US"/>
-        </w:rPr>
-        <w:t xml:space="preserve">Special conditions: </w:t>
+      </w:pPr>
+      <w:r>
+        <w:rPr>
+          <w:rFonts w:ascii="Arial" w:hAnsi="Arial" w:cs="Arial"/>
+          <w:b/>
+          <w:bCs/>
+        </w:rPr>
+        <w:t>Жалобы пациента</w:t>
+      </w:r>
+      <w:r>
+        <w:rPr>
+          <w:rFonts w:ascii="Arial" w:hAnsi="Arial" w:cs="Arial"/>
+          <w:b/>
+          <w:bCs/>
+        </w:rPr>
+        <w:t>:</w:t>
+      </w:r>
+      <w:r>
+        <w:t xml:space="preserve"> </w:t>
       </w:r>
       <w:r>
         <w:rPr>
@@ -578,10 +784,34 @@
         <w:fldChar w:fldCharType="begin"/>
       </w:r>
       <w:r>
-        <w:rPr>
-          <w:lang w:val="en-US"/>
-        </w:rPr>
-        <w:instrText xml:space="preserve"> MERGEFIELD  condition  \* MERGEFORMAT </w:instrText>
+        <w:instrText xml:space="preserve"> </w:instrText>
+      </w:r>
+      <w:r>
+        <w:rPr>
+          <w:lang w:val="en-US"/>
+        </w:rPr>
+        <w:instrText>MERGEFIELD</w:instrText>
+      </w:r>
+      <w:r>
+        <w:instrText xml:space="preserve">  </w:instrText>
+      </w:r>
+      <w:r>
+        <w:rPr>
+          <w:lang w:val="en-US"/>
+        </w:rPr>
+        <w:instrText>condition</w:instrText>
+      </w:r>
+      <w:r>
+        <w:instrText xml:space="preserve">  \* </w:instrText>
+      </w:r>
+      <w:r>
+        <w:rPr>
+          <w:lang w:val="en-US"/>
+        </w:rPr>
+        <w:instrText>MERGEFORMAT</w:instrText>
+      </w:r>
+      <w:r>
+        <w:instrText xml:space="preserve"> </w:instrText>
       </w:r>
       <w:r>
         <w:rPr>
@@ -592,9 +822,21 @@
       <w:r>
         <w:rPr>
           <w:noProof/>
-          <w:lang w:val="en-US"/>
-        </w:rPr>
-        <w:t>«condition»</w:t>
+        </w:rPr>
+        <w:t>«</w:t>
+      </w:r>
+      <w:r>
+        <w:rPr>
+          <w:noProof/>
+          <w:lang w:val="en-US"/>
+        </w:rPr>
+        <w:t>condition</w:t>
+      </w:r>
+      <w:r>
+        <w:rPr>
+          <w:noProof/>
+        </w:rPr>
+        <w:t>»</w:t>
       </w:r>
       <w:r>
         <w:rPr>
@@ -606,17 +848,11 @@
     <w:p>
       <w:pPr>
         <w:jc w:val="both"/>
-        <w:rPr>
-          <w:lang w:val="en-US"/>
-        </w:rPr>
       </w:pPr>
     </w:p>
     <w:p>
       <w:pPr>
         <w:jc w:val="both"/>
-        <w:rPr>
-          <w:lang w:val="en-US"/>
-        </w:rPr>
       </w:pPr>
     </w:p>
     <w:p>
@@ -660,11 +896,64 @@
           <w:rFonts w:ascii="Arial" w:hAnsi="Arial" w:cs="Arial"/>
           <w:b/>
           <w:bCs/>
+          <w:sz w:val="28"/>
+          <w:szCs w:val="28"/>
+        </w:rPr>
+      </w:pPr>
+      <w:r>
+        <w:rPr>
+          <w:rFonts w:ascii="Arial" w:hAnsi="Arial" w:cs="Arial"/>
+          <w:b/>
+          <w:bCs/>
+          <w:sz w:val="28"/>
+          <w:szCs w:val="28"/>
+        </w:rPr>
+        <w:t>Назначение / Рекомендации</w:t>
+      </w:r>
+    </w:p>
+    <w:p>
+      <w:pPr>
+        <w:spacing w:line="276" w:lineRule="auto"/>
+        <w:jc w:val="center"/>
+        <w:rPr>
+          <w:rFonts w:ascii="Arial" w:hAnsi="Arial" w:cs="Arial"/>
+          <w:sz w:val="28"/>
+          <w:szCs w:val="28"/>
+        </w:rPr>
+      </w:pPr>
+      <w:r>
+        <w:rPr>
+          <w:rFonts w:ascii="Arial" w:hAnsi="Arial" w:cs="Arial"/>
+          <w:sz w:val="28"/>
+          <w:szCs w:val="28"/>
+        </w:rPr>
+        <w:t>________________________________________________________________________________________________________________________________________________________________________________________________________________________________________________________________________________________________________________________________________________________________________________________________________________________________________________________________________________________________________________________________________________________________________________________________________________________________________________________________________________________________________________________________________________________________________________________________________________________________________________________________________</w:t>
+      </w:r>
+    </w:p>
+    <w:p>
+      <w:pPr>
+        <w:jc w:val="center"/>
+        <w:rPr>
+          <w:rFonts w:ascii="Arial" w:hAnsi="Arial" w:cs="Arial"/>
+          <w:sz w:val="28"/>
+          <w:szCs w:val="28"/>
+        </w:rPr>
+      </w:pPr>
+    </w:p>
+    <w:p>
+      <w:pPr>
+        <w:jc w:val="center"/>
+        <w:rPr>
+          <w:rFonts w:ascii="Arial" w:hAnsi="Arial" w:cs="Arial"/>
+          <w:b/>
+          <w:bCs/>
           <w:sz w:val="24"/>
           <w:szCs w:val="24"/>
         </w:rPr>
       </w:pPr>
-      <w:r>
+    </w:p>
+    <w:p>
+      <w:pPr>
         <w:rPr>
           <w:rFonts w:ascii="Arial" w:hAnsi="Arial" w:cs="Arial"/>
           <w:b/>
@@ -672,12 +961,8 @@
           <w:sz w:val="24"/>
           <w:szCs w:val="24"/>
         </w:rPr>
-        <w:t>Назначение / Рекомендации</w:t>
-      </w:r>
-    </w:p>
-    <w:p>
-      <w:pPr>
-        <w:jc w:val="center"/>
+      </w:pPr>
+      <w:r>
         <w:rPr>
           <w:rFonts w:ascii="Arial" w:hAnsi="Arial" w:cs="Arial"/>
           <w:b/>
@@ -685,11 +970,9 @@
           <w:sz w:val="24"/>
           <w:szCs w:val="24"/>
         </w:rPr>
-      </w:pPr>
-    </w:p>
-    <w:p>
-      <w:pPr>
-        <w:jc w:val="center"/>
+        <w:t>Врач: _______________</w:t>
+      </w:r>
+      <w:r>
         <w:rPr>
           <w:rFonts w:ascii="Arial" w:hAnsi="Arial" w:cs="Arial"/>
           <w:b/>
@@ -697,11 +980,9 @@
           <w:sz w:val="24"/>
           <w:szCs w:val="24"/>
         </w:rPr>
-      </w:pPr>
-    </w:p>
-    <w:p>
-      <w:pPr>
-        <w:jc w:val="center"/>
+        <w:tab/>
+      </w:r>
+      <w:r>
         <w:rPr>
           <w:rFonts w:ascii="Arial" w:hAnsi="Arial" w:cs="Arial"/>
           <w:b/>
@@ -709,7 +990,20 @@
           <w:sz w:val="24"/>
           <w:szCs w:val="24"/>
         </w:rPr>
-      </w:pPr>
+        <w:tab/>
+        <w:t>Подпись _____________</w:t>
+      </w:r>
+      <w:r>
+        <w:rPr>
+          <w:rFonts w:ascii="Arial" w:hAnsi="Arial" w:cs="Arial"/>
+          <w:b/>
+          <w:bCs/>
+          <w:sz w:val="24"/>
+          <w:szCs w:val="24"/>
+        </w:rPr>
+        <w:tab/>
+        <w:t xml:space="preserve">Дата _______                                                                 </w:t>
+      </w:r>
     </w:p>
     <w:sectPr>
       <w:pgSz w:w="11906" w:h="16838"/>

</xml_diff>